<commit_message>
moving on to 8
</commit_message>
<xml_diff>
--- a/Review/CS 4820 Final Review.docx
+++ b/Review/CS 4820 Final Review.docx
@@ -1662,6 +1662,1427 @@
         </w:rPr>
         <w:t xml:space="preserve"> QED.</w:t>
       </w:r>
+    </w:p>
+    <w:p>
+      <w:pPr>
+        <w:pStyle w:val="ListParagraph"/>
+        <w:numPr>
+          <w:ilvl w:val="0"/>
+          <w:numId w:val="1"/>
+        </w:numPr>
+        <w:rPr>
+          <w:rFonts w:ascii="Palatino" w:hAnsi="Palatino"/>
+        </w:rPr>
+      </w:pPr>
+      <w:r>
+        <w:rPr>
+          <w:rFonts w:ascii="Palatino" w:hAnsi="Palatino"/>
+        </w:rPr>
+        <w:t>Convert from the SAT problem.</w:t>
+      </w:r>
+      <w:r>
+        <w:rPr>
+          <w:rFonts w:ascii="Palatino" w:hAnsi="Palatino"/>
+        </w:rPr>
+        <w:t xml:space="preserve"> Each </w:t>
+      </w:r>
+      <w:r>
+        <w:rPr>
+          <w:rFonts w:ascii="Palatino" w:hAnsi="Palatino"/>
+        </w:rPr>
+        <w:t xml:space="preserve">of the </w:t>
+      </w:r>
+      <m:oMath>
+        <m:r>
+          <w:rPr>
+            <w:rFonts w:ascii="Cambria Math" w:hAnsi="Cambria Math"/>
+          </w:rPr>
+          <m:t>g</m:t>
+        </m:r>
+      </m:oMath>
+      <w:r>
+        <w:rPr>
+          <w:rFonts w:ascii="Palatino" w:hAnsi="Palatino"/>
+        </w:rPr>
+        <w:t xml:space="preserve"> </w:t>
+      </w:r>
+      <w:r>
+        <w:rPr>
+          <w:rFonts w:ascii="Palatino" w:hAnsi="Palatino"/>
+        </w:rPr>
+        <w:t>clause</w:t>
+      </w:r>
+      <w:r>
+        <w:rPr>
+          <w:rFonts w:ascii="Palatino" w:hAnsi="Palatino"/>
+        </w:rPr>
+        <w:t>s</w:t>
+      </w:r>
+      <w:r>
+        <w:rPr>
+          <w:rFonts w:ascii="Palatino" w:hAnsi="Palatino"/>
+        </w:rPr>
+        <w:t xml:space="preserve"> gets converted to a guest. </w:t>
+      </w:r>
+      <w:r>
+        <w:rPr>
+          <w:rFonts w:ascii="Palatino" w:hAnsi="Palatino"/>
+        </w:rPr>
+        <w:t xml:space="preserve">There are </w:t>
+      </w:r>
+      <m:oMath>
+        <m:r>
+          <w:rPr>
+            <w:rFonts w:ascii="Cambria Math" w:hAnsi="Cambria Math"/>
+          </w:rPr>
+          <m:t>T</m:t>
+        </m:r>
+      </m:oMath>
+      <w:r>
+        <w:rPr>
+          <w:rFonts w:ascii="Palatino" w:hAnsi="Palatino"/>
+        </w:rPr>
+        <w:t xml:space="preserve"> variables.</w:t>
+      </w:r>
+      <w:r>
+        <w:rPr>
+          <w:rFonts w:ascii="Palatino" w:hAnsi="Palatino"/>
+        </w:rPr>
+        <w:t xml:space="preserve"> </w:t>
+      </w:r>
+      <w:r>
+        <w:rPr>
+          <w:rFonts w:ascii="Palatino" w:hAnsi="Palatino"/>
+        </w:rPr>
+        <w:t xml:space="preserve">Each non-negated literal </w:t>
+      </w:r>
+      <m:oMath>
+        <m:sSub>
+          <m:sSubPr>
+            <m:ctrlPr>
+              <w:rPr>
+                <w:rFonts w:ascii="Cambria Math" w:hAnsi="Cambria Math"/>
+                <w:i/>
+              </w:rPr>
+            </m:ctrlPr>
+          </m:sSubPr>
+          <m:e>
+            <m:r>
+              <w:rPr>
+                <w:rFonts w:ascii="Cambria Math" w:hAnsi="Cambria Math"/>
+              </w:rPr>
+              <m:t>x</m:t>
+            </m:r>
+          </m:e>
+          <m:sub>
+            <m:r>
+              <w:rPr>
+                <w:rFonts w:ascii="Cambria Math" w:hAnsi="Cambria Math"/>
+              </w:rPr>
+              <m:t>i</m:t>
+            </m:r>
+          </m:sub>
+        </m:sSub>
+      </m:oMath>
+      <w:r>
+        <w:rPr>
+          <w:rFonts w:ascii="Palatino" w:hAnsi="Palatino"/>
+        </w:rPr>
+        <w:t xml:space="preserve"> in clause </w:t>
+      </w:r>
+      <m:oMath>
+        <m:r>
+          <w:rPr>
+            <w:rFonts w:ascii="Cambria Math" w:hAnsi="Cambria Math"/>
+          </w:rPr>
+          <m:t>j</m:t>
+        </m:r>
+      </m:oMath>
+      <w:r>
+        <w:rPr>
+          <w:rFonts w:ascii="Palatino" w:hAnsi="Palatino"/>
+        </w:rPr>
+        <w:t xml:space="preserve"> means guest </w:t>
+      </w:r>
+      <m:oMath>
+        <m:r>
+          <w:rPr>
+            <w:rFonts w:ascii="Cambria Math" w:hAnsi="Cambria Math"/>
+          </w:rPr>
+          <m:t>j</m:t>
+        </m:r>
+      </m:oMath>
+      <w:r>
+        <w:rPr>
+          <w:rFonts w:ascii="Palatino" w:hAnsi="Palatino"/>
+        </w:rPr>
+        <w:t xml:space="preserve"> likes topping </w:t>
+      </w:r>
+      <m:oMath>
+        <m:r>
+          <w:rPr>
+            <w:rFonts w:ascii="Cambria Math" w:hAnsi="Cambria Math"/>
+          </w:rPr>
+          <m:t>i</m:t>
+        </m:r>
+      </m:oMath>
+      <w:r>
+        <w:rPr>
+          <w:rFonts w:ascii="Palatino" w:hAnsi="Palatino"/>
+        </w:rPr>
+        <w:t>.</w:t>
+      </w:r>
+      <w:r>
+        <w:rPr>
+          <w:rFonts w:ascii="Palatino" w:hAnsi="Palatino"/>
+        </w:rPr>
+        <w:t xml:space="preserve"> Each </w:t>
+      </w:r>
+      <w:r>
+        <w:rPr>
+          <w:rFonts w:ascii="Palatino" w:hAnsi="Palatino"/>
+        </w:rPr>
+        <w:t xml:space="preserve">negated literal </w:t>
+      </w:r>
+      <m:oMath>
+        <m:sSub>
+          <m:sSubPr>
+            <m:ctrlPr>
+              <w:rPr>
+                <w:rFonts w:ascii="Cambria Math" w:hAnsi="Cambria Math"/>
+                <w:i/>
+              </w:rPr>
+            </m:ctrlPr>
+          </m:sSubPr>
+          <m:e>
+            <m:r>
+              <w:rPr>
+                <w:rFonts w:ascii="Cambria Math" w:hAnsi="Cambria Math"/>
+              </w:rPr>
+              <m:t>x</m:t>
+            </m:r>
+          </m:e>
+          <m:sub>
+            <m:r>
+              <w:rPr>
+                <w:rFonts w:ascii="Cambria Math" w:hAnsi="Cambria Math"/>
+              </w:rPr>
+              <m:t>k</m:t>
+            </m:r>
+          </m:sub>
+        </m:sSub>
+      </m:oMath>
+      <w:r>
+        <w:rPr>
+          <w:rFonts w:ascii="Palatino" w:hAnsi="Palatino"/>
+        </w:rPr>
+        <w:t xml:space="preserve"> doesn’t like topping </w:t>
+      </w:r>
+      <m:oMath>
+        <m:r>
+          <w:rPr>
+            <w:rFonts w:ascii="Cambria Math" w:hAnsi="Cambria Math"/>
+          </w:rPr>
+          <m:t>i</m:t>
+        </m:r>
+      </m:oMath>
+      <w:r>
+        <w:rPr>
+          <w:rFonts w:ascii="Palatino" w:hAnsi="Palatino"/>
+        </w:rPr>
+        <w:t>.</w:t>
+      </w:r>
+      <w:r>
+        <w:rPr>
+          <w:rFonts w:ascii="Palatino" w:hAnsi="Palatino"/>
+        </w:rPr>
+        <w:t xml:space="preserve"> This SAT problem has the constraint that there must be at least one non-negated literal </w:t>
+      </w:r>
+      <w:r>
+        <w:rPr>
+          <w:rFonts w:ascii="Palatino" w:hAnsi="Palatino"/>
+        </w:rPr>
+        <w:t>set to</w:t>
+      </w:r>
+      <w:r>
+        <w:rPr>
+          <w:rFonts w:ascii="Palatino" w:hAnsi="Palatino"/>
+        </w:rPr>
+        <w:t xml:space="preserve"> true and no more than </w:t>
+      </w:r>
+      <w:r>
+        <w:rPr>
+          <w:rFonts w:ascii="Palatino" w:hAnsi="Palatino"/>
+        </w:rPr>
+        <w:t xml:space="preserve">one negated literal </w:t>
+      </w:r>
+      <w:r>
+        <w:rPr>
+          <w:rFonts w:ascii="Palatino" w:hAnsi="Palatino"/>
+        </w:rPr>
+        <w:t>set to</w:t>
+      </w:r>
+      <w:r>
+        <w:rPr>
+          <w:rFonts w:ascii="Palatino" w:hAnsi="Palatino"/>
+        </w:rPr>
+        <w:t xml:space="preserve"> true in each clause.</w:t>
+      </w:r>
+      <w:r>
+        <w:rPr>
+          <w:rFonts w:ascii="Palatino" w:hAnsi="Palatino"/>
+        </w:rPr>
+        <w:t xml:space="preserve"> </w:t>
+      </w:r>
+      <w:r>
+        <w:rPr>
+          <w:rFonts w:ascii="Palatino" w:hAnsi="Palatino"/>
+        </w:rPr>
+        <w:t xml:space="preserve">Can this SAT problem be solved with </w:t>
+      </w:r>
+      <m:oMath>
+        <m:r>
+          <w:rPr>
+            <w:rFonts w:ascii="Cambria Math" w:hAnsi="Cambria Math"/>
+          </w:rPr>
+          <m:t>p</m:t>
+        </m:r>
+      </m:oMath>
+      <w:r>
+        <w:rPr>
+          <w:rFonts w:ascii="Palatino" w:hAnsi="Palatino"/>
+        </w:rPr>
+        <w:t xml:space="preserve"> or fewer</w:t>
+      </w:r>
+      <w:r>
+        <w:rPr>
+          <w:rFonts w:ascii="Palatino" w:hAnsi="Palatino"/>
+        </w:rPr>
+        <w:t xml:space="preserve"> </w:t>
+      </w:r>
+      <w:r>
+        <w:rPr>
+          <w:rFonts w:ascii="Palatino" w:hAnsi="Palatino"/>
+        </w:rPr>
+        <w:t>literals</w:t>
+      </w:r>
+      <w:r>
+        <w:rPr>
+          <w:rFonts w:ascii="Palatino" w:hAnsi="Palatino"/>
+        </w:rPr>
+        <w:t xml:space="preserve"> set to </w:t>
+      </w:r>
+      <w:r>
+        <w:rPr>
+          <w:rFonts w:ascii="Palatino" w:hAnsi="Palatino"/>
+        </w:rPr>
+        <w:t>true?</w:t>
+      </w:r>
+      <w:r>
+        <w:rPr>
+          <w:rFonts w:ascii="Palatino" w:hAnsi="Palatino"/>
+        </w:rPr>
+        <w:t xml:space="preserve"> This modified SAT problem is obviously NP-complete because given a solution, you can verify its correctness (so it’s </w:t>
+      </w:r>
+      <w:r>
+        <w:rPr>
+          <w:rFonts w:ascii="Palatino" w:hAnsi="Palatino"/>
+        </w:rPr>
+        <w:t>N</w:t>
+      </w:r>
+      <w:r>
+        <w:rPr>
+          <w:rFonts w:ascii="Palatino" w:hAnsi="Palatino"/>
+        </w:rPr>
+        <w:t>P) and it’s harder than the original SAT problem, so it’s NP-hard (I really hope I don’t have to do another reduction to show this).</w:t>
+      </w:r>
+      <w:r>
+        <w:rPr>
+          <w:rFonts w:ascii="Palatino" w:hAnsi="Palatino"/>
+        </w:rPr>
+        <w:t xml:space="preserve"> </w:t>
+      </w:r>
+      <w:r>
+        <w:rPr>
+          <w:rFonts w:ascii="Palatino" w:hAnsi="Palatino"/>
+          <w:color w:val="FF0000"/>
+        </w:rPr>
+        <w:t>Vertex cover is used in the solution.</w:t>
+      </w:r>
+      <w:r>
+        <w:rPr>
+          <w:rFonts w:ascii="Palatino" w:hAnsi="Palatino"/>
+          <w:color w:val="FF0000"/>
+        </w:rPr>
+        <w:t xml:space="preserve"> Guests are edges and </w:t>
+      </w:r>
+      <w:r>
+        <w:rPr>
+          <w:rFonts w:ascii="Palatino" w:hAnsi="Palatino"/>
+          <w:color w:val="FF0000"/>
+        </w:rPr>
+        <w:t>toppings are vertices.</w:t>
+      </w:r>
+    </w:p>
+    <w:p>
+      <w:pPr>
+        <w:pStyle w:val="ListParagraph"/>
+        <w:numPr>
+          <w:ilvl w:val="0"/>
+          <w:numId w:val="1"/>
+        </w:numPr>
+        <w:rPr>
+          <w:rFonts w:ascii="Palatino" w:hAnsi="Palatino"/>
+        </w:rPr>
+      </w:pPr>
+      <w:r>
+        <w:rPr>
+          <w:rFonts w:ascii="Palatino" w:hAnsi="Palatino"/>
+          <w:color w:val="000000" w:themeColor="text1"/>
+        </w:rPr>
+        <w:t xml:space="preserve">Convert from independent set. </w:t>
+      </w:r>
+      <w:r>
+        <w:rPr>
+          <w:rFonts w:ascii="Palatino" w:hAnsi="Palatino"/>
+          <w:color w:val="000000" w:themeColor="text1"/>
+        </w:rPr>
+        <w:t>Each n</w:t>
+      </w:r>
+      <w:r>
+        <w:rPr>
+          <w:rFonts w:ascii="Palatino" w:hAnsi="Palatino"/>
+          <w:color w:val="000000" w:themeColor="text1"/>
+        </w:rPr>
+        <w:t xml:space="preserve">ode is a judge and </w:t>
+      </w:r>
+      <w:r>
+        <w:rPr>
+          <w:rFonts w:ascii="Palatino" w:hAnsi="Palatino"/>
+          <w:color w:val="000000" w:themeColor="text1"/>
+        </w:rPr>
+        <w:t xml:space="preserve">each </w:t>
+      </w:r>
+      <w:r>
+        <w:rPr>
+          <w:rFonts w:ascii="Palatino" w:hAnsi="Palatino"/>
+          <w:color w:val="000000" w:themeColor="text1"/>
+        </w:rPr>
+        <w:t>edge is a contestant.</w:t>
+      </w:r>
+      <w:r>
+        <w:rPr>
+          <w:rFonts w:ascii="Palatino" w:hAnsi="Palatino"/>
+          <w:color w:val="000000" w:themeColor="text1"/>
+        </w:rPr>
+        <w:t xml:space="preserve"> Whether there is an independent set of size </w:t>
+      </w:r>
+      <m:oMath>
+        <m:r>
+          <w:rPr>
+            <w:rFonts w:ascii="Cambria Math" w:hAnsi="Cambria Math"/>
+            <w:color w:val="000000" w:themeColor="text1"/>
+          </w:rPr>
+          <m:t>k</m:t>
+        </m:r>
+      </m:oMath>
+      <w:r>
+        <w:rPr>
+          <w:rFonts w:ascii="Palatino" w:hAnsi="Palatino"/>
+          <w:color w:val="000000" w:themeColor="text1"/>
+        </w:rPr>
+        <w:t xml:space="preserve"> gets converted directly to this problem.</w:t>
+      </w:r>
+    </w:p>
+    <w:p>
+      <w:pPr>
+        <w:pStyle w:val="ListParagraph"/>
+        <w:numPr>
+          <w:ilvl w:val="0"/>
+          <w:numId w:val="1"/>
+        </w:numPr>
+        <w:rPr>
+          <w:rFonts w:ascii="Palatino" w:hAnsi="Palatino"/>
+        </w:rPr>
+      </w:pPr>
+      <w:r>
+        <w:rPr>
+          <w:rFonts w:ascii="Palatino" w:hAnsi="Palatino"/>
+          <w:color w:val="000000" w:themeColor="text1"/>
+        </w:rPr>
+        <w:t>Unrecognizable.</w:t>
+      </w:r>
+      <w:r>
+        <w:rPr>
+          <w:rFonts w:ascii="Palatino" w:hAnsi="Palatino"/>
+          <w:color w:val="000000" w:themeColor="text1"/>
+        </w:rPr>
+        <w:t xml:space="preserve"> This is similar to a question on homework 8.</w:t>
+      </w:r>
+      <w:r>
+        <w:rPr>
+          <w:rFonts w:ascii="Palatino" w:hAnsi="Palatino"/>
+          <w:color w:val="000000" w:themeColor="text1"/>
+        </w:rPr>
+        <w:t xml:space="preserve"> But the solutions say undecidable…</w:t>
+      </w:r>
+    </w:p>
+    <w:p>
+      <w:pPr>
+        <w:pStyle w:val="ListParagraph"/>
+        <w:numPr>
+          <w:ilvl w:val="0"/>
+          <w:numId w:val="1"/>
+        </w:numPr>
+        <w:rPr>
+          <w:rFonts w:ascii="Palatino" w:hAnsi="Palatino"/>
+        </w:rPr>
+      </w:pPr>
+      <w:r>
+        <w:rPr>
+          <w:rFonts w:ascii="Palatino" w:hAnsi="Palatino"/>
+        </w:rPr>
+        <w:lastRenderedPageBreak/>
+        <w:t xml:space="preserve">Dynamic programming. Base case is </w:t>
+      </w:r>
+      <m:oMath>
+        <m:r>
+          <w:rPr>
+            <w:rFonts w:ascii="Cambria Math" w:hAnsi="Cambria Math"/>
+          </w:rPr>
+          <m:t>Opt</m:t>
+        </m:r>
+        <m:d>
+          <m:dPr>
+            <m:begChr m:val="["/>
+            <m:endChr m:val="]"/>
+            <m:ctrlPr>
+              <w:rPr>
+                <w:rFonts w:ascii="Cambria Math" w:hAnsi="Cambria Math"/>
+                <w:i/>
+              </w:rPr>
+            </m:ctrlPr>
+          </m:dPr>
+          <m:e>
+            <m:r>
+              <w:rPr>
+                <w:rFonts w:ascii="Cambria Math" w:hAnsi="Cambria Math"/>
+              </w:rPr>
+              <m:t>0</m:t>
+            </m:r>
+          </m:e>
+        </m:d>
+        <m:r>
+          <w:rPr>
+            <w:rFonts w:ascii="Cambria Math" w:hAnsi="Cambria Math"/>
+          </w:rPr>
+          <m:t>=0</m:t>
+        </m:r>
+      </m:oMath>
+      <w:r>
+        <w:rPr>
+          <w:rFonts w:ascii="Palatino" w:hAnsi="Palatino"/>
+        </w:rPr>
+        <w:t>.</w:t>
+      </w:r>
+      <w:r>
+        <w:rPr>
+          <w:rFonts w:ascii="Palatino" w:hAnsi="Palatino"/>
+        </w:rPr>
+        <w:t xml:space="preserve"> Recurrence is </w:t>
+      </w:r>
+      <m:oMath>
+        <m:r>
+          <w:rPr>
+            <w:rFonts w:ascii="Cambria Math" w:hAnsi="Cambria Math"/>
+          </w:rPr>
+          <m:t>Opt</m:t>
+        </m:r>
+        <m:d>
+          <m:dPr>
+            <m:begChr m:val="["/>
+            <m:endChr m:val="]"/>
+            <m:ctrlPr>
+              <w:rPr>
+                <w:rFonts w:ascii="Cambria Math" w:hAnsi="Cambria Math"/>
+                <w:i/>
+              </w:rPr>
+            </m:ctrlPr>
+          </m:dPr>
+          <m:e>
+            <m:r>
+              <w:rPr>
+                <w:rFonts w:ascii="Cambria Math" w:hAnsi="Cambria Math"/>
+              </w:rPr>
+              <m:t>i</m:t>
+            </m:r>
+          </m:e>
+        </m:d>
+        <m:r>
+          <w:rPr>
+            <w:rFonts w:ascii="Cambria Math" w:hAnsi="Cambria Math"/>
+          </w:rPr>
+          <m:t>=</m:t>
+        </m:r>
+        <m:func>
+          <m:funcPr>
+            <m:ctrlPr>
+              <w:rPr>
+                <w:rFonts w:ascii="Cambria Math" w:hAnsi="Cambria Math"/>
+                <w:i/>
+              </w:rPr>
+            </m:ctrlPr>
+          </m:funcPr>
+          <m:fName>
+            <m:r>
+              <m:rPr>
+                <m:sty m:val="p"/>
+              </m:rPr>
+              <w:rPr>
+                <w:rFonts w:ascii="Cambria Math" w:hAnsi="Cambria Math"/>
+              </w:rPr>
+              <m:t>m</m:t>
+            </m:r>
+            <m:r>
+              <m:rPr>
+                <m:sty m:val="p"/>
+              </m:rPr>
+              <w:rPr>
+                <w:rFonts w:ascii="Cambria Math" w:hAnsi="Cambria Math"/>
+              </w:rPr>
+              <m:t>in</m:t>
+            </m:r>
+          </m:fName>
+          <m:e>
+            <m:r>
+              <w:rPr>
+                <w:rFonts w:ascii="Cambria Math" w:hAnsi="Cambria Math"/>
+              </w:rPr>
+              <m:t>(</m:t>
+            </m:r>
+            <m:sSub>
+              <m:sSubPr>
+                <m:ctrlPr>
+                  <w:rPr>
+                    <w:rFonts w:ascii="Cambria Math" w:hAnsi="Cambria Math"/>
+                    <w:i/>
+                  </w:rPr>
+                </m:ctrlPr>
+              </m:sSubPr>
+              <m:e>
+                <m:r>
+                  <w:rPr>
+                    <w:rFonts w:ascii="Cambria Math" w:hAnsi="Cambria Math"/>
+                  </w:rPr>
+                  <m:t>c</m:t>
+                </m:r>
+              </m:e>
+              <m:sub>
+                <m:r>
+                  <w:rPr>
+                    <w:rFonts w:ascii="Cambria Math" w:hAnsi="Cambria Math"/>
+                  </w:rPr>
+                  <m:t>i</m:t>
+                </m:r>
+              </m:sub>
+            </m:sSub>
+            <m:r>
+              <w:rPr>
+                <w:rFonts w:ascii="Cambria Math" w:hAnsi="Cambria Math"/>
+              </w:rPr>
+              <m:t>+Opt</m:t>
+            </m:r>
+            <m:d>
+              <m:dPr>
+                <m:begChr m:val="["/>
+                <m:endChr m:val="]"/>
+                <m:ctrlPr>
+                  <w:rPr>
+                    <w:rFonts w:ascii="Cambria Math" w:hAnsi="Cambria Math"/>
+                    <w:i/>
+                  </w:rPr>
+                </m:ctrlPr>
+              </m:dPr>
+              <m:e>
+                <m:r>
+                  <w:rPr>
+                    <w:rFonts w:ascii="Cambria Math" w:hAnsi="Cambria Math"/>
+                  </w:rPr>
+                  <m:t>p</m:t>
+                </m:r>
+                <m:d>
+                  <m:dPr>
+                    <m:ctrlPr>
+                      <w:rPr>
+                        <w:rFonts w:ascii="Cambria Math" w:hAnsi="Cambria Math"/>
+                        <w:i/>
+                      </w:rPr>
+                    </m:ctrlPr>
+                  </m:dPr>
+                  <m:e>
+                    <m:r>
+                      <w:rPr>
+                        <w:rFonts w:ascii="Cambria Math" w:hAnsi="Cambria Math"/>
+                      </w:rPr>
+                      <m:t>i</m:t>
+                    </m:r>
+                  </m:e>
+                </m:d>
+              </m:e>
+            </m:d>
+            <m:r>
+              <w:rPr>
+                <w:rFonts w:ascii="Cambria Math" w:hAnsi="Cambria Math"/>
+              </w:rPr>
+              <m:t>,Opt[i-1]</m:t>
+            </m:r>
+            <m:r>
+              <w:rPr>
+                <w:rFonts w:ascii="Cambria Math" w:hAnsi="Cambria Math"/>
+              </w:rPr>
+              <m:t>)</m:t>
+            </m:r>
+          </m:e>
+        </m:func>
+      </m:oMath>
+      <w:r>
+        <w:rPr>
+          <w:rFonts w:ascii="Palatino" w:hAnsi="Palatino"/>
+        </w:rPr>
+        <w:t xml:space="preserve">, where </w:t>
+      </w:r>
+      <m:oMath>
+        <m:r>
+          <w:rPr>
+            <w:rFonts w:ascii="Cambria Math" w:hAnsi="Cambria Math"/>
+          </w:rPr>
+          <m:t>p(i)</m:t>
+        </m:r>
+      </m:oMath>
+      <w:r>
+        <w:rPr>
+          <w:rFonts w:ascii="Palatino" w:hAnsi="Palatino"/>
+        </w:rPr>
+        <w:t xml:space="preserve"> is the latest interval before </w:t>
+      </w:r>
+      <m:oMath>
+        <m:r>
+          <w:rPr>
+            <w:rFonts w:ascii="Cambria Math" w:hAnsi="Cambria Math"/>
+          </w:rPr>
+          <m:t>i</m:t>
+        </m:r>
+      </m:oMath>
+      <w:r>
+        <w:rPr>
+          <w:rFonts w:ascii="Palatino" w:hAnsi="Palatino"/>
+        </w:rPr>
+        <w:t xml:space="preserve"> that starts before </w:t>
+      </w:r>
+      <m:oMath>
+        <m:r>
+          <w:rPr>
+            <w:rFonts w:ascii="Cambria Math" w:hAnsi="Cambria Math"/>
+          </w:rPr>
+          <m:t>i</m:t>
+        </m:r>
+      </m:oMath>
+      <w:r>
+        <w:rPr>
+          <w:rFonts w:ascii="Palatino" w:hAnsi="Palatino"/>
+        </w:rPr>
+        <w:t xml:space="preserve"> starts.</w:t>
+      </w:r>
+      <w:r>
+        <w:rPr>
+          <w:rFonts w:ascii="Palatino" w:hAnsi="Palatino"/>
+        </w:rPr>
+        <w:t xml:space="preserve"> </w:t>
+      </w:r>
+      <w:r>
+        <w:rPr>
+          <w:rFonts w:ascii="Palatino" w:hAnsi="Palatino"/>
+        </w:rPr>
+        <w:t xml:space="preserve">The solution is </w:t>
+      </w:r>
+      <m:oMath>
+        <m:r>
+          <w:rPr>
+            <w:rFonts w:ascii="Cambria Math" w:hAnsi="Cambria Math"/>
+          </w:rPr>
+          <m:t>Opt[n]</m:t>
+        </m:r>
+      </m:oMath>
+      <w:r>
+        <w:rPr>
+          <w:rFonts w:ascii="Palatino" w:hAnsi="Palatino"/>
+        </w:rPr>
+        <w:t xml:space="preserve">. </w:t>
+      </w:r>
+      <w:r>
+        <w:rPr>
+          <w:rFonts w:ascii="Palatino" w:hAnsi="Palatino"/>
+        </w:rPr>
+        <w:t xml:space="preserve">Fill in the array from </w:t>
+      </w:r>
+      <m:oMath>
+        <m:r>
+          <w:rPr>
+            <w:rFonts w:ascii="Cambria Math" w:hAnsi="Cambria Math"/>
+          </w:rPr>
+          <m:t>1</m:t>
+        </m:r>
+      </m:oMath>
+      <w:r>
+        <w:rPr>
+          <w:rFonts w:ascii="Palatino" w:hAnsi="Palatino"/>
+        </w:rPr>
+        <w:t xml:space="preserve"> to </w:t>
+      </w:r>
+      <m:oMath>
+        <m:r>
+          <w:rPr>
+            <w:rFonts w:ascii="Cambria Math" w:hAnsi="Cambria Math"/>
+          </w:rPr>
+          <m:t>n</m:t>
+        </m:r>
+      </m:oMath>
+      <w:r>
+        <w:rPr>
+          <w:rFonts w:ascii="Palatino" w:hAnsi="Palatino"/>
+        </w:rPr>
+        <w:t xml:space="preserve">. </w:t>
+      </w:r>
+      <w:r>
+        <w:rPr>
+          <w:rFonts w:ascii="Palatino" w:hAnsi="Palatino"/>
+        </w:rPr>
+        <w:t xml:space="preserve">This is </w:t>
+      </w:r>
+      <m:oMath>
+        <m:r>
+          <w:rPr>
+            <w:rFonts w:ascii="Cambria Math" w:hAnsi="Cambria Math"/>
+          </w:rPr>
+          <m:t>O(n</m:t>
+        </m:r>
+        <m:func>
+          <m:funcPr>
+            <m:ctrlPr>
+              <w:rPr>
+                <w:rFonts w:ascii="Cambria Math" w:hAnsi="Cambria Math"/>
+                <w:i/>
+              </w:rPr>
+            </m:ctrlPr>
+          </m:funcPr>
+          <m:fName>
+            <m:r>
+              <m:rPr>
+                <m:sty m:val="p"/>
+              </m:rPr>
+              <w:rPr>
+                <w:rFonts w:ascii="Cambria Math" w:hAnsi="Cambria Math"/>
+              </w:rPr>
+              <m:t>log</m:t>
+            </m:r>
+          </m:fName>
+          <m:e>
+            <m:r>
+              <w:rPr>
+                <w:rFonts w:ascii="Cambria Math" w:hAnsi="Cambria Math"/>
+              </w:rPr>
+              <m:t>n</m:t>
+            </m:r>
+          </m:e>
+        </m:func>
+        <m:r>
+          <w:rPr>
+            <w:rFonts w:ascii="Cambria Math" w:hAnsi="Cambria Math"/>
+          </w:rPr>
+          <m:t>)</m:t>
+        </m:r>
+      </m:oMath>
+      <w:r>
+        <w:rPr>
+          <w:rFonts w:ascii="Palatino" w:hAnsi="Palatino"/>
+        </w:rPr>
+        <w:t xml:space="preserve"> because you fill in all </w:t>
+      </w:r>
+      <m:oMath>
+        <m:r>
+          <w:rPr>
+            <w:rFonts w:ascii="Cambria Math" w:hAnsi="Cambria Math"/>
+          </w:rPr>
+          <m:t>n</m:t>
+        </m:r>
+      </m:oMath>
+      <w:r>
+        <w:rPr>
+          <w:rFonts w:ascii="Palatino" w:hAnsi="Palatino"/>
+        </w:rPr>
+        <w:t xml:space="preserve"> cells of the array, and for each one, you use binary search for </w:t>
+      </w:r>
+      <m:oMath>
+        <m:r>
+          <w:rPr>
+            <w:rFonts w:ascii="Cambria Math" w:hAnsi="Cambria Math"/>
+          </w:rPr>
+          <m:t>p(i)</m:t>
+        </m:r>
+      </m:oMath>
+      <w:r>
+        <w:rPr>
+          <w:rFonts w:ascii="Palatino" w:hAnsi="Palatino"/>
+        </w:rPr>
+        <w:t>.</w:t>
+      </w:r>
+      <w:r>
+        <w:rPr>
+          <w:rFonts w:ascii="Palatino" w:hAnsi="Palatino"/>
+        </w:rPr>
+        <w:t xml:space="preserve"> </w:t>
+      </w:r>
+      <w:r>
+        <w:rPr>
+          <w:rFonts w:ascii="Palatino" w:hAnsi="Palatino"/>
+          <w:color w:val="FF0000"/>
+        </w:rPr>
+        <w:t xml:space="preserve">No. The correct recurrence was </w:t>
+      </w:r>
+      <m:oMath>
+        <m:r>
+          <w:rPr>
+            <w:rFonts w:ascii="Cambria Math" w:hAnsi="Cambria Math"/>
+            <w:color w:val="FF0000"/>
+          </w:rPr>
+          <m:t>Opt</m:t>
+        </m:r>
+        <m:d>
+          <m:dPr>
+            <m:begChr m:val="["/>
+            <m:endChr m:val="]"/>
+            <m:ctrlPr>
+              <w:rPr>
+                <w:rFonts w:ascii="Cambria Math" w:hAnsi="Cambria Math"/>
+                <w:i/>
+                <w:color w:val="FF0000"/>
+              </w:rPr>
+            </m:ctrlPr>
+          </m:dPr>
+          <m:e>
+            <m:r>
+              <w:rPr>
+                <w:rFonts w:ascii="Cambria Math" w:hAnsi="Cambria Math"/>
+                <w:color w:val="FF0000"/>
+              </w:rPr>
+              <m:t>i</m:t>
+            </m:r>
+          </m:e>
+        </m:d>
+        <m:r>
+          <w:rPr>
+            <w:rFonts w:ascii="Cambria Math" w:hAnsi="Cambria Math"/>
+            <w:color w:val="FF0000"/>
+          </w:rPr>
+          <m:t>=</m:t>
+        </m:r>
+        <m:func>
+          <m:funcPr>
+            <m:ctrlPr>
+              <w:rPr>
+                <w:rFonts w:ascii="Cambria Math" w:hAnsi="Cambria Math"/>
+                <w:i/>
+                <w:color w:val="FF0000"/>
+              </w:rPr>
+            </m:ctrlPr>
+          </m:funcPr>
+          <m:fName>
+            <m:sSub>
+              <m:sSubPr>
+                <m:ctrlPr>
+                  <w:rPr>
+                    <w:rFonts w:ascii="Cambria Math" w:hAnsi="Cambria Math"/>
+                    <w:i/>
+                    <w:color w:val="FF0000"/>
+                  </w:rPr>
+                </m:ctrlPr>
+              </m:sSubPr>
+              <m:e>
+                <m:r>
+                  <w:rPr>
+                    <w:rFonts w:ascii="Cambria Math" w:hAnsi="Cambria Math"/>
+                    <w:color w:val="FF0000"/>
+                  </w:rPr>
+                  <m:t>min</m:t>
+                </m:r>
+              </m:e>
+              <m:sub>
+                <m:r>
+                  <w:rPr>
+                    <w:rFonts w:ascii="Cambria Math" w:hAnsi="Cambria Math"/>
+                    <w:color w:val="FF0000"/>
+                  </w:rPr>
+                  <m:t>j∈</m:t>
+                </m:r>
+                <m:sSub>
+                  <m:sSubPr>
+                    <m:ctrlPr>
+                      <w:rPr>
+                        <w:rFonts w:ascii="Cambria Math" w:hAnsi="Cambria Math"/>
+                        <w:i/>
+                        <w:color w:val="FF0000"/>
+                      </w:rPr>
+                    </m:ctrlPr>
+                  </m:sSubPr>
+                  <m:e>
+                    <m:r>
+                      <w:rPr>
+                        <w:rFonts w:ascii="Cambria Math" w:hAnsi="Cambria Math"/>
+                        <w:color w:val="FF0000"/>
+                      </w:rPr>
+                      <m:t>S</m:t>
+                    </m:r>
+                  </m:e>
+                  <m:sub>
+                    <m:r>
+                      <w:rPr>
+                        <w:rFonts w:ascii="Cambria Math" w:hAnsi="Cambria Math"/>
+                        <w:color w:val="FF0000"/>
+                      </w:rPr>
+                      <m:t>i</m:t>
+                    </m:r>
+                  </m:sub>
+                </m:sSub>
+              </m:sub>
+            </m:sSub>
+          </m:fName>
+          <m:e>
+            <m:r>
+              <w:rPr>
+                <w:rFonts w:ascii="Cambria Math" w:hAnsi="Cambria Math"/>
+                <w:color w:val="FF0000"/>
+              </w:rPr>
+              <m:t>(</m:t>
+            </m:r>
+            <m:sSub>
+              <m:sSubPr>
+                <m:ctrlPr>
+                  <w:rPr>
+                    <w:rFonts w:ascii="Cambria Math" w:hAnsi="Cambria Math"/>
+                    <w:i/>
+                    <w:color w:val="FF0000"/>
+                  </w:rPr>
+                </m:ctrlPr>
+              </m:sSubPr>
+              <m:e>
+                <m:r>
+                  <w:rPr>
+                    <w:rFonts w:ascii="Cambria Math" w:hAnsi="Cambria Math"/>
+                    <w:color w:val="FF0000"/>
+                  </w:rPr>
+                  <m:t>c</m:t>
+                </m:r>
+              </m:e>
+              <m:sub>
+                <m:r>
+                  <w:rPr>
+                    <w:rFonts w:ascii="Cambria Math" w:hAnsi="Cambria Math"/>
+                    <w:color w:val="FF0000"/>
+                  </w:rPr>
+                  <m:t>j</m:t>
+                </m:r>
+              </m:sub>
+            </m:sSub>
+            <m:r>
+              <w:rPr>
+                <w:rFonts w:ascii="Cambria Math" w:hAnsi="Cambria Math"/>
+                <w:color w:val="FF0000"/>
+              </w:rPr>
+              <m:t>+Opt</m:t>
+            </m:r>
+            <m:d>
+              <m:dPr>
+                <m:begChr m:val="["/>
+                <m:endChr m:val="]"/>
+                <m:ctrlPr>
+                  <w:rPr>
+                    <w:rFonts w:ascii="Cambria Math" w:hAnsi="Cambria Math"/>
+                    <w:i/>
+                    <w:color w:val="FF0000"/>
+                  </w:rPr>
+                </m:ctrlPr>
+              </m:dPr>
+              <m:e>
+                <m:sSub>
+                  <m:sSubPr>
+                    <m:ctrlPr>
+                      <w:rPr>
+                        <w:rFonts w:ascii="Cambria Math" w:hAnsi="Cambria Math"/>
+                        <w:i/>
+                        <w:color w:val="FF0000"/>
+                      </w:rPr>
+                    </m:ctrlPr>
+                  </m:sSubPr>
+                  <m:e>
+                    <m:r>
+                      <w:rPr>
+                        <w:rFonts w:ascii="Cambria Math" w:hAnsi="Cambria Math"/>
+                        <w:color w:val="FF0000"/>
+                      </w:rPr>
+                      <m:t>s</m:t>
+                    </m:r>
+                  </m:e>
+                  <m:sub>
+                    <m:r>
+                      <w:rPr>
+                        <w:rFonts w:ascii="Cambria Math" w:hAnsi="Cambria Math"/>
+                        <w:color w:val="FF0000"/>
+                      </w:rPr>
+                      <m:t>j</m:t>
+                    </m:r>
+                  </m:sub>
+                </m:sSub>
+                <m:r>
+                  <w:rPr>
+                    <w:rFonts w:ascii="Cambria Math" w:hAnsi="Cambria Math"/>
+                    <w:color w:val="FF0000"/>
+                  </w:rPr>
+                  <m:t>-1</m:t>
+                </m:r>
+              </m:e>
+            </m:d>
+            <m:r>
+              <w:rPr>
+                <w:rFonts w:ascii="Cambria Math" w:hAnsi="Cambria Math"/>
+                <w:color w:val="FF0000"/>
+              </w:rPr>
+              <m:t>)</m:t>
+            </m:r>
+          </m:e>
+        </m:func>
+      </m:oMath>
+      <w:r>
+        <w:rPr>
+          <w:rFonts w:ascii="Palatino" w:hAnsi="Palatino"/>
+          <w:color w:val="FF0000"/>
+        </w:rPr>
+        <w:t>,</w:t>
+      </w:r>
+      <w:r>
+        <w:rPr>
+          <w:rFonts w:ascii="Palatino" w:hAnsi="Palatino"/>
+          <w:color w:val="FF0000"/>
+        </w:rPr>
+        <w:t xml:space="preserve"> where </w:t>
+      </w:r>
+      <m:oMath>
+        <m:sSub>
+          <m:sSubPr>
+            <m:ctrlPr>
+              <w:rPr>
+                <w:rFonts w:ascii="Cambria Math" w:hAnsi="Cambria Math"/>
+                <w:i/>
+                <w:color w:val="FF0000"/>
+              </w:rPr>
+            </m:ctrlPr>
+          </m:sSubPr>
+          <m:e>
+            <m:r>
+              <w:rPr>
+                <w:rFonts w:ascii="Cambria Math" w:hAnsi="Cambria Math"/>
+                <w:color w:val="FF0000"/>
+              </w:rPr>
+              <m:t>S</m:t>
+            </m:r>
+          </m:e>
+          <m:sub>
+            <m:r>
+              <w:rPr>
+                <w:rFonts w:ascii="Cambria Math" w:hAnsi="Cambria Math"/>
+                <w:color w:val="FF0000"/>
+              </w:rPr>
+              <m:t>i</m:t>
+            </m:r>
+          </m:sub>
+        </m:sSub>
+      </m:oMath>
+      <w:r>
+        <w:rPr>
+          <w:rFonts w:ascii="Palatino" w:hAnsi="Palatino"/>
+          <w:color w:val="FF0000"/>
+        </w:rPr>
+        <w:t xml:space="preserve"> means students whose shifts cover event </w:t>
+      </w:r>
+      <m:oMath>
+        <m:r>
+          <w:rPr>
+            <w:rFonts w:ascii="Cambria Math" w:hAnsi="Cambria Math"/>
+            <w:color w:val="FF0000"/>
+          </w:rPr>
+          <m:t>i</m:t>
+        </m:r>
+      </m:oMath>
+      <w:r>
+        <w:rPr>
+          <w:rFonts w:ascii="Palatino" w:hAnsi="Palatino"/>
+          <w:color w:val="FF0000"/>
+        </w:rPr>
+        <w:t xml:space="preserve">, and </w:t>
+      </w:r>
+      <m:oMath>
+        <m:sSub>
+          <m:sSubPr>
+            <m:ctrlPr>
+              <w:rPr>
+                <w:rFonts w:ascii="Cambria Math" w:hAnsi="Cambria Math"/>
+                <w:i/>
+                <w:color w:val="FF0000"/>
+              </w:rPr>
+            </m:ctrlPr>
+          </m:sSubPr>
+          <m:e>
+            <m:r>
+              <w:rPr>
+                <w:rFonts w:ascii="Cambria Math" w:hAnsi="Cambria Math"/>
+                <w:color w:val="FF0000"/>
+              </w:rPr>
+              <m:t>s</m:t>
+            </m:r>
+          </m:e>
+          <m:sub>
+            <m:r>
+              <w:rPr>
+                <w:rFonts w:ascii="Cambria Math" w:hAnsi="Cambria Math"/>
+                <w:color w:val="FF0000"/>
+              </w:rPr>
+              <m:t>j</m:t>
+            </m:r>
+          </m:sub>
+        </m:sSub>
+      </m:oMath>
+      <w:r>
+        <w:rPr>
+          <w:rFonts w:ascii="Palatino" w:hAnsi="Palatino"/>
+          <w:color w:val="FF0000"/>
+        </w:rPr>
+        <w:t xml:space="preserve"> meaning the index of that student.</w:t>
+      </w:r>
+      <w:r>
+        <w:rPr>
+          <w:rFonts w:ascii="Palatino" w:hAnsi="Palatino"/>
+          <w:color w:val="FF0000"/>
+        </w:rPr>
+        <w:t xml:space="preserve"> For questions like this, remember that reduction to shortest path is good, too! </w:t>
+      </w:r>
+      <w:r>
+        <w:rPr>
+          <w:rFonts w:ascii="Palatino" w:hAnsi="Palatino"/>
+          <w:color w:val="000000" w:themeColor="text1"/>
+        </w:rPr>
+        <w:t xml:space="preserve">Make </w:t>
+      </w:r>
+      <m:oMath>
+        <m:r>
+          <w:rPr>
+            <w:rFonts w:ascii="Cambria Math" w:hAnsi="Cambria Math"/>
+            <w:color w:val="000000" w:themeColor="text1"/>
+          </w:rPr>
+          <m:t>n</m:t>
+        </m:r>
+      </m:oMath>
+      <w:r>
+        <w:rPr>
+          <w:rFonts w:ascii="Palatino" w:hAnsi="Palatino"/>
+          <w:color w:val="000000" w:themeColor="text1"/>
+        </w:rPr>
+        <w:t xml:space="preserve"> nodes, one for each event.</w:t>
+      </w:r>
+      <w:r>
+        <w:rPr>
+          <w:rFonts w:ascii="Palatino" w:hAnsi="Palatino"/>
+          <w:color w:val="000000" w:themeColor="text1"/>
+        </w:rPr>
+        <w:t xml:space="preserve"> Make a directed edge for each student, starting and ending at his start and finish shift times</w:t>
+      </w:r>
+      <w:r>
+        <w:rPr>
+          <w:rFonts w:ascii="Palatino" w:hAnsi="Palatino"/>
+          <w:color w:val="000000" w:themeColor="text1"/>
+        </w:rPr>
+        <w:t>; give the cost accordingly</w:t>
+      </w:r>
+      <w:r>
+        <w:rPr>
+          <w:rFonts w:ascii="Palatino" w:hAnsi="Palatino"/>
+          <w:color w:val="000000" w:themeColor="text1"/>
+        </w:rPr>
+        <w:t>.</w:t>
+      </w:r>
+      <w:r>
+        <w:rPr>
+          <w:rFonts w:ascii="Palatino" w:hAnsi="Palatino"/>
+          <w:color w:val="000000" w:themeColor="text1"/>
+        </w:rPr>
+        <w:t xml:space="preserve"> </w:t>
+      </w:r>
+      <w:r>
+        <w:rPr>
+          <w:rFonts w:ascii="Palatino" w:hAnsi="Palatino"/>
+          <w:color w:val="000000" w:themeColor="text1"/>
+        </w:rPr>
+        <w:t xml:space="preserve">Make </w:t>
+      </w:r>
+      <m:oMath>
+        <m:d>
+          <m:dPr>
+            <m:ctrlPr>
+              <w:rPr>
+                <w:rFonts w:ascii="Cambria Math" w:hAnsi="Cambria Math"/>
+                <w:i/>
+                <w:color w:val="000000" w:themeColor="text1"/>
+              </w:rPr>
+            </m:ctrlPr>
+          </m:dPr>
+          <m:e>
+            <m:f>
+              <m:fPr>
+                <m:type m:val="noBar"/>
+                <m:ctrlPr>
+                  <w:rPr>
+                    <w:rFonts w:ascii="Cambria Math" w:hAnsi="Cambria Math"/>
+                    <w:i/>
+                    <w:color w:val="000000" w:themeColor="text1"/>
+                  </w:rPr>
+                </m:ctrlPr>
+              </m:fPr>
+              <m:num>
+                <m:r>
+                  <w:rPr>
+                    <w:rFonts w:ascii="Cambria Math" w:hAnsi="Cambria Math"/>
+                    <w:color w:val="000000" w:themeColor="text1"/>
+                  </w:rPr>
+                  <m:t>n</m:t>
+                </m:r>
+              </m:num>
+              <m:den>
+                <m:r>
+                  <w:rPr>
+                    <w:rFonts w:ascii="Cambria Math" w:hAnsi="Cambria Math"/>
+                    <w:color w:val="000000" w:themeColor="text1"/>
+                  </w:rPr>
+                  <m:t>2</m:t>
+                </m:r>
+              </m:den>
+            </m:f>
+          </m:e>
+        </m:d>
+      </m:oMath>
+      <w:r>
+        <w:rPr>
+          <w:rFonts w:ascii="Palatino" w:hAnsi="Palatino"/>
+          <w:color w:val="000000" w:themeColor="text1"/>
+        </w:rPr>
+        <w:t xml:space="preserve"> backward edges for going from a future to a past event</w:t>
+      </w:r>
+      <w:r>
+        <w:rPr>
+          <w:rFonts w:ascii="Palatino" w:hAnsi="Palatino"/>
+          <w:color w:val="000000" w:themeColor="text1"/>
+        </w:rPr>
+        <w:t>, all of cost 0</w:t>
+      </w:r>
+      <w:r>
+        <w:rPr>
+          <w:rFonts w:ascii="Palatino" w:hAnsi="Palatino"/>
+          <w:color w:val="000000" w:themeColor="text1"/>
+        </w:rPr>
+        <w:t>.</w:t>
+      </w:r>
+      <w:r>
+        <w:rPr>
+          <w:rFonts w:ascii="Palatino" w:hAnsi="Palatino"/>
+          <w:color w:val="000000" w:themeColor="text1"/>
+        </w:rPr>
+        <w:t xml:space="preserve"> Make </w:t>
+      </w:r>
+      <m:oMath>
+        <m:r>
+          <w:rPr>
+            <w:rFonts w:ascii="Cambria Math" w:hAnsi="Cambria Math"/>
+            <w:color w:val="000000" w:themeColor="text1"/>
+          </w:rPr>
+          <m:t>s</m:t>
+        </m:r>
+      </m:oMath>
+      <w:r>
+        <w:rPr>
+          <w:rFonts w:ascii="Palatino" w:hAnsi="Palatino"/>
+          <w:color w:val="000000" w:themeColor="text1"/>
+        </w:rPr>
+        <w:t xml:space="preserve"> and </w:t>
+      </w:r>
+      <m:oMath>
+        <m:r>
+          <w:rPr>
+            <w:rFonts w:ascii="Cambria Math" w:hAnsi="Cambria Math"/>
+            <w:color w:val="000000" w:themeColor="text1"/>
+          </w:rPr>
+          <m:t>t</m:t>
+        </m:r>
+      </m:oMath>
+      <w:r>
+        <w:rPr>
+          <w:rFonts w:ascii="Palatino" w:hAnsi="Palatino"/>
+          <w:color w:val="000000" w:themeColor="text1"/>
+        </w:rPr>
+        <w:t xml:space="preserve"> before and after the first and last events, respectively.</w:t>
+      </w:r>
+      <w:r>
+        <w:rPr>
+          <w:rFonts w:ascii="Palatino" w:hAnsi="Palatino"/>
+          <w:color w:val="000000" w:themeColor="text1"/>
+        </w:rPr>
+        <w:t xml:space="preserve"> The labeled edges in the cheapest path from </w:t>
+      </w:r>
+      <m:oMath>
+        <m:r>
+          <w:rPr>
+            <w:rFonts w:ascii="Cambria Math" w:hAnsi="Cambria Math"/>
+            <w:color w:val="000000" w:themeColor="text1"/>
+          </w:rPr>
+          <m:t>s</m:t>
+        </m:r>
+      </m:oMath>
+      <w:r>
+        <w:rPr>
+          <w:rFonts w:ascii="Palatino" w:hAnsi="Palatino"/>
+          <w:color w:val="000000" w:themeColor="text1"/>
+        </w:rPr>
+        <w:t xml:space="preserve"> to </w:t>
+      </w:r>
+      <m:oMath>
+        <m:r>
+          <w:rPr>
+            <w:rFonts w:ascii="Cambria Math" w:hAnsi="Cambria Math"/>
+            <w:color w:val="000000" w:themeColor="text1"/>
+          </w:rPr>
+          <m:t>t</m:t>
+        </m:r>
+      </m:oMath>
+      <w:r>
+        <w:rPr>
+          <w:rFonts w:ascii="Palatino" w:hAnsi="Palatino"/>
+          <w:color w:val="000000" w:themeColor="text1"/>
+        </w:rPr>
+        <w:t xml:space="preserve"> </w:t>
+      </w:r>
+      <w:r>
+        <w:rPr>
+          <w:rFonts w:ascii="Palatino" w:hAnsi="Palatino"/>
+          <w:color w:val="000000" w:themeColor="text1"/>
+        </w:rPr>
+        <w:t>are the students hired.</w:t>
+      </w:r>
       <w:bookmarkStart w:id="0" w:name="_GoBack"/>
       <w:bookmarkEnd w:id="0"/>
     </w:p>
@@ -1676,12 +3097,6 @@
           <w:rFonts w:ascii="Palatino" w:hAnsi="Palatino"/>
         </w:rPr>
       </w:pPr>
-      <w:r>
-        <w:rPr>
-          <w:rFonts w:ascii="Palatino" w:hAnsi="Palatino"/>
-        </w:rPr>
-        <w:t>We won’t</w:t>
-      </w:r>
     </w:p>
     <w:sectPr>
       <w:pgSz w:w="12240" w:h="15840"/>

</xml_diff>